<commit_message>
Mise à jour CDC
</commit_message>
<xml_diff>
--- a/Cahier des charges/Cahier des charges fonctionnels.docx
+++ b/Cahier des charges/Cahier des charges fonctionnels.docx
@@ -5,185 +5,1673 @@
     <w:p>
       <w:pPr>
         <w:pStyle w:val="Titre"/>
-        <w:jc w:val="center"/>
+        <w:jc w:val="both"/>
       </w:pPr>
       <w:r>
         <w:t>Cahier des charges fonctionnels</w:t>
       </w:r>
     </w:p>
-    <w:p/>
+    <w:p>
+      <w:pPr>
+        <w:jc w:val="both"/>
+      </w:pPr>
+    </w:p>
     <w:p>
       <w:pPr>
         <w:pStyle w:val="Titre1"/>
+        <w:jc w:val="both"/>
       </w:pPr>
       <w:r>
         <w:t>Fonctionnalité principale :</w:t>
       </w:r>
     </w:p>
     <w:p>
-      <w:r>
+      <w:pPr>
+        <w:jc w:val="both"/>
+        <w:rPr>
+          <w:b/>
+          <w:sz w:val="28"/>
+          <w:szCs w:val="28"/>
+        </w:rPr>
+      </w:pPr>
+      <w:r>
+        <w:rPr>
+          <w:b/>
+          <w:sz w:val="28"/>
+          <w:szCs w:val="28"/>
+        </w:rPr>
         <w:t>Accéder à l’état du réseau</w:t>
       </w:r>
-    </w:p>
-    <w:p/>
+      <w:r>
+        <w:rPr>
+          <w:b/>
+          <w:sz w:val="28"/>
+          <w:szCs w:val="28"/>
+        </w:rPr>
+        <w:t xml:space="preserve"> et le modifier</w:t>
+      </w:r>
+    </w:p>
+    <w:p>
+      <w:pPr>
+        <w:jc w:val="both"/>
+      </w:pPr>
+    </w:p>
     <w:p>
       <w:pPr>
         <w:pStyle w:val="Titre1"/>
+        <w:jc w:val="both"/>
       </w:pPr>
       <w:r>
         <w:t>Fonctionnalité secondaire :</w:t>
       </w:r>
     </w:p>
-    <w:p/>
+    <w:p>
+      <w:pPr>
+        <w:jc w:val="both"/>
+      </w:pPr>
+    </w:p>
     <w:p>
       <w:pPr>
         <w:pStyle w:val="Titre3"/>
+        <w:jc w:val="both"/>
+        <w:rPr>
+          <w:color w:val="70AD47" w:themeColor="accent6"/>
+          <w:sz w:val="28"/>
+          <w:szCs w:val="28"/>
+        </w:rPr>
+      </w:pPr>
+      <w:r>
+        <w:rPr>
+          <w:color w:val="70AD47" w:themeColor="accent6"/>
+          <w:sz w:val="28"/>
+          <w:szCs w:val="28"/>
+        </w:rPr>
+        <w:t>Utilisateur classique :</w:t>
+      </w:r>
+    </w:p>
+    <w:p>
+      <w:pPr>
+        <w:jc w:val="both"/>
+      </w:pPr>
+    </w:p>
+    <w:p>
+      <w:pPr>
+        <w:tabs>
+          <w:tab w:val="left" w:pos="2400"/>
+        </w:tabs>
+        <w:jc w:val="both"/>
+      </w:pPr>
+      <w:r>
+        <w:t>L’utilisateur peut accéder à l’état du réseau. Il peut ainsi ouvrir ou fermer les interrupteurs.</w:t>
+      </w:r>
+      <w:r>
+        <w:t xml:space="preserve"> </w:t>
+      </w:r>
+      <w:r>
+        <w:t>Programmer le fonctionnement d’une charge</w:t>
+      </w:r>
+    </w:p>
+    <w:p>
+      <w:pPr>
+        <w:tabs>
+          <w:tab w:val="left" w:pos="2400"/>
+        </w:tabs>
+        <w:jc w:val="both"/>
+      </w:pPr>
+      <w:r>
+        <w:t>L’utilisateur peut connaitre la source d’alimentation actuellement utilisée sur son réseau électrique. Ainsi que sa consommation de courant à tout instant.</w:t>
+      </w:r>
+      <w:r>
+        <w:t xml:space="preserve"> Il pourra alors </w:t>
+      </w:r>
+      <w:r>
+        <w:t>Générer des rapports de consommations et d’utilisation des sources</w:t>
+      </w:r>
+    </w:p>
+    <w:p>
+      <w:pPr>
+        <w:tabs>
+          <w:tab w:val="left" w:pos="2400"/>
+        </w:tabs>
+        <w:jc w:val="both"/>
+      </w:pPr>
+      <w:r>
+        <w:t>De plus l’utilisateur a accès à l’utilisation des sources et aux différentes informations concernant l’utilisation de la batterie.</w:t>
+      </w:r>
+    </w:p>
+    <w:p>
+      <w:pPr>
+        <w:tabs>
+          <w:tab w:val="left" w:pos="2400"/>
+        </w:tabs>
+        <w:jc w:val="both"/>
+      </w:pPr>
+      <w:r>
+        <w:t>L’</w:t>
+      </w:r>
+      <w:r>
+        <w:t>utilisateur</w:t>
+      </w:r>
+      <w:r>
+        <w:t xml:space="preserve"> peut connaitre la consommation </w:t>
+      </w:r>
+      <w:r>
+        <w:t xml:space="preserve">sur toutes les charges ainsi que </w:t>
+      </w:r>
+      <w:r>
+        <w:t>sur tous les boitiers primaires et secondaires.</w:t>
+      </w:r>
+    </w:p>
+    <w:p>
+      <w:pPr>
+        <w:tabs>
+          <w:tab w:val="left" w:pos="2400"/>
+        </w:tabs>
+        <w:jc w:val="both"/>
+      </w:pPr>
+      <w:r>
+        <w:t>L’utilisateur peut v</w:t>
+      </w:r>
+      <w:r>
+        <w:t>isualiser des alertes sur le fonctionnement de certaines charges</w:t>
+      </w:r>
+      <w:r>
+        <w:t xml:space="preserve"> (court-circuit, surconsommation)</w:t>
+      </w:r>
+    </w:p>
+    <w:p>
+      <w:pPr>
+        <w:tabs>
+          <w:tab w:val="left" w:pos="2400"/>
+        </w:tabs>
+        <w:jc w:val="both"/>
+      </w:pPr>
+      <w:r>
+        <w:t>Visualiser des alertes sur le fonctionnement de certaines charges</w:t>
+      </w:r>
+    </w:p>
+    <w:p>
+      <w:pPr>
+        <w:tabs>
+          <w:tab w:val="left" w:pos="2400"/>
+        </w:tabs>
+        <w:jc w:val="both"/>
+      </w:pPr>
+    </w:p>
+    <w:p>
+      <w:pPr>
+        <w:pStyle w:val="Titre3"/>
+        <w:jc w:val="both"/>
         <w:rPr>
           <w:color w:val="5B9BD5" w:themeColor="accent1"/>
+          <w:sz w:val="28"/>
+          <w:szCs w:val="28"/>
         </w:rPr>
       </w:pPr>
       <w:r>
         <w:rPr>
           <w:color w:val="5B9BD5" w:themeColor="accent1"/>
-        </w:rPr>
-        <w:t>Utilisateur classique :</w:t>
-      </w:r>
-    </w:p>
-    <w:p/>
-    <w:p>
-      <w:pPr>
-        <w:tabs>
-          <w:tab w:val="left" w:pos="2400"/>
-        </w:tabs>
-      </w:pPr>
-      <w:r>
-        <w:t>L’utilisateur peut accéder à l’état du réseau. Il peut ainsi ouvrir ou fermer les interrupteurs.</w:t>
-      </w:r>
-      <w:r>
-        <w:t xml:space="preserve"> </w:t>
-      </w:r>
-      <w:r>
-        <w:t>Programmer le fonctionnement d’une charge</w:t>
-      </w:r>
-    </w:p>
-    <w:p/>
-    <w:p>
-      <w:r>
-        <w:t xml:space="preserve">L’utilisateur peut personnaliser les noms de chaque boitier et interrupteurs. </w:t>
-      </w:r>
-    </w:p>
-    <w:p>
-      <w:pPr>
-        <w:tabs>
-          <w:tab w:val="left" w:pos="2400"/>
-        </w:tabs>
-      </w:pPr>
-      <w:r>
-        <w:t>L’utilisateur peut connaitre la source d’alimentation actuellement utilisée sur son réseau électrique. Ainsi que sa consommation de courant à tout instant.</w:t>
-      </w:r>
-      <w:r>
-        <w:t xml:space="preserve"> Il pourra alors </w:t>
-      </w:r>
-      <w:r>
-        <w:t>Générer des rapports de consommations et d’utilisation des sources</w:t>
-      </w:r>
-    </w:p>
-    <w:p/>
-    <w:p>
-      <w:pPr>
-        <w:tabs>
-          <w:tab w:val="left" w:pos="2400"/>
-        </w:tabs>
-      </w:pPr>
-      <w:r>
-        <w:t>De plus l’utilisateur a accès à l’utilisation des sources et aux différentes informations concernant l’utilisation de la batterie.</w:t>
-      </w:r>
-    </w:p>
-    <w:p>
-      <w:pPr>
-        <w:tabs>
-          <w:tab w:val="left" w:pos="2400"/>
-        </w:tabs>
-      </w:pPr>
-      <w:r>
-        <w:t>L’</w:t>
-      </w:r>
-      <w:r>
-        <w:t>utilisateur</w:t>
-      </w:r>
-      <w:r>
-        <w:t xml:space="preserve"> peut connaitre la consommation </w:t>
-      </w:r>
-      <w:r>
-        <w:t xml:space="preserve">sur toutes les charges ainsi que </w:t>
-      </w:r>
-      <w:r>
-        <w:t>sur tous les boitiers primaires et secondaires.</w:t>
-      </w:r>
-    </w:p>
-    <w:p>
-      <w:pPr>
-        <w:tabs>
-          <w:tab w:val="left" w:pos="2400"/>
-        </w:tabs>
-      </w:pPr>
-      <w:r>
-        <w:t>L’utilisateur peut v</w:t>
-      </w:r>
-      <w:r>
-        <w:t>isualiser des alertes sur le fonctionnement de certaines charges</w:t>
-      </w:r>
-      <w:r>
-        <w:t xml:space="preserve"> (court-circuit, surconsommation)</w:t>
-      </w:r>
-    </w:p>
-    <w:p>
-      <w:pPr>
-        <w:tabs>
-          <w:tab w:val="left" w:pos="2400"/>
-        </w:tabs>
-      </w:pPr>
-    </w:p>
-    <w:p>
-      <w:pPr>
-        <w:pStyle w:val="Titre3"/>
-      </w:pPr>
-      <w:r>
-        <w:rPr>
-          <w:color w:val="538135" w:themeColor="accent6" w:themeShade="BF"/>
+          <w:sz w:val="28"/>
+          <w:szCs w:val="28"/>
         </w:rPr>
         <w:t>Administrateur :</w:t>
       </w:r>
     </w:p>
-    <w:p/>
-    <w:p>
-      <w:r>
-        <w:t>L’administrateur doit pouvoir gérer les comptes utilisateurs. Il doit pouvoir créer,</w:t>
+    <w:p>
+      <w:pPr>
+        <w:jc w:val="both"/>
+      </w:pPr>
+    </w:p>
+    <w:p>
+      <w:pPr>
+        <w:jc w:val="both"/>
+      </w:pPr>
+      <w:r>
+        <w:t>L’administrateur a accès aux fonctionnalités de l’utilisateur :</w:t>
+      </w:r>
+    </w:p>
+    <w:p>
+      <w:pPr>
+        <w:jc w:val="both"/>
+      </w:pPr>
+    </w:p>
+    <w:p>
+      <w:pPr>
+        <w:tabs>
+          <w:tab w:val="left" w:pos="2400"/>
+        </w:tabs>
+        <w:jc w:val="both"/>
+      </w:pPr>
+      <w:r>
+        <w:t>L’</w:t>
+      </w:r>
+      <w:r>
+        <w:t>administrateur</w:t>
+      </w:r>
+      <w:r>
+        <w:t xml:space="preserve"> peut accéder à l’état du réseau. Il peut ainsi ouvrir ou fermer les interrupteurs. </w:t>
+      </w:r>
+      <w:r>
+        <w:t>Programmer le fonctionnement d’une charge</w:t>
+      </w:r>
+    </w:p>
+    <w:p>
+      <w:pPr>
+        <w:tabs>
+          <w:tab w:val="left" w:pos="2400"/>
+        </w:tabs>
+        <w:jc w:val="both"/>
+      </w:pPr>
+      <w:r>
+        <w:t>L’administrateur</w:t>
       </w:r>
       <w:r>
         <w:t xml:space="preserve"> </w:t>
       </w:r>
       <w:r>
-        <w:t>modifier</w:t>
-      </w:r>
-      <w:r>
-        <w:t xml:space="preserve"> et</w:t>
-      </w:r>
+        <w:t xml:space="preserve">peut connaitre la source d’alimentation actuellement utilisée sur son réseau électrique. Ainsi que sa consommation de courant à tout instant. Il pourra alors </w:t>
+      </w:r>
+      <w:r>
+        <w:t>Générer des rapports de consommations et d’utilisation des sources</w:t>
+      </w:r>
+    </w:p>
+    <w:p>
+      <w:pPr>
+        <w:tabs>
+          <w:tab w:val="left" w:pos="2400"/>
+        </w:tabs>
+        <w:jc w:val="both"/>
+      </w:pPr>
+      <w:r>
+        <w:t>De plus l’administrateur a accès à l’utilisation des sources et aux différentes informations concernant l’utilisation de la batterie.</w:t>
+      </w:r>
+    </w:p>
+    <w:p>
+      <w:pPr>
+        <w:tabs>
+          <w:tab w:val="left" w:pos="2400"/>
+        </w:tabs>
+        <w:jc w:val="both"/>
+      </w:pPr>
+      <w:r>
+        <w:lastRenderedPageBreak/>
+        <w:t>L’</w:t>
+      </w:r>
+      <w:r>
+        <w:t>administrateu</w:t>
+      </w:r>
+      <w:r>
+        <w:t>r peut connaitre la consommation sur toutes les charges ainsi que sur tous les boitiers primaires et secondaires.</w:t>
+      </w:r>
+    </w:p>
+    <w:p>
+      <w:pPr>
+        <w:tabs>
+          <w:tab w:val="left" w:pos="2400"/>
+        </w:tabs>
+        <w:jc w:val="both"/>
+      </w:pPr>
+      <w:r>
+        <w:t>L’administrateur peut v</w:t>
+      </w:r>
+      <w:r>
+        <w:t>isualiser des alertes sur le fonctionnement de certaines charges</w:t>
+      </w:r>
+      <w:r>
+        <w:t xml:space="preserve"> (court-circuit, surconsommation)</w:t>
+      </w:r>
+    </w:p>
+    <w:p>
+      <w:pPr>
+        <w:tabs>
+          <w:tab w:val="left" w:pos="2400"/>
+        </w:tabs>
+        <w:jc w:val="both"/>
+      </w:pPr>
+      <w:r>
+        <w:t>Visualiser des alertes sur le fonctionnement de certaines charges</w:t>
+      </w:r>
+    </w:p>
+    <w:p>
+      <w:pPr>
+        <w:jc w:val="both"/>
+      </w:pPr>
       <w:bookmarkStart w:id="0" w:name="_GoBack"/>
       <w:bookmarkEnd w:id="0"/>
-      <w:r>
-        <w:t xml:space="preserve"> supprimer les comptes</w:t>
-      </w:r>
-    </w:p>
-    <w:p/>
-    <w:p/>
+    </w:p>
+    <w:p>
+      <w:pPr>
+        <w:jc w:val="both"/>
+      </w:pPr>
+      <w:r>
+        <w:t>L’administrateur doit pouvoir gérer les comptes utilisateurs. Il doit pouvoir créer,</w:t>
+      </w:r>
+      <w:r>
+        <w:t xml:space="preserve"> </w:t>
+      </w:r>
+      <w:r>
+        <w:t>modifier et supprimer les comptes</w:t>
+      </w:r>
+    </w:p>
+    <w:p>
+      <w:pPr>
+        <w:jc w:val="both"/>
+      </w:pPr>
+      <w:r>
+        <w:t>Il doit pouvoir modifier le nom des boitiers et des interrupteurs, des sources (sans conflits avec l’utilisateur), la localisation des boitiers, des interrupteurs et des charges, définir les priorités de charge et les états par défaut, choisir le calibre de protection (en A), modifiée les charges associées et pilotées par les interrupteurs et les dépendances des boitiers</w:t>
+      </w:r>
+      <w:r>
+        <w:t>. Il gère l’association des interrupteurs/charges</w:t>
+      </w:r>
+    </w:p>
+    <w:p>
+      <w:pPr>
+        <w:jc w:val="both"/>
+      </w:pPr>
+    </w:p>
+    <w:p>
+      <w:pPr>
+        <w:jc w:val="both"/>
+      </w:pPr>
+    </w:p>
+    <w:p>
+      <w:pPr>
+        <w:jc w:val="both"/>
+      </w:pPr>
+    </w:p>
+    <w:tbl>
+      <w:tblPr>
+        <w:tblStyle w:val="Grilledutableau"/>
+        <w:tblW w:w="0" w:type="auto"/>
+        <w:tblLook w:val="04A0" w:firstRow="1" w:lastRow="0" w:firstColumn="1" w:lastColumn="0" w:noHBand="0" w:noVBand="1"/>
+      </w:tblPr>
+      <w:tblGrid>
+        <w:gridCol w:w="1655"/>
+        <w:gridCol w:w="1153"/>
+        <w:gridCol w:w="976"/>
+        <w:gridCol w:w="803"/>
+        <w:gridCol w:w="1353"/>
+        <w:gridCol w:w="1556"/>
+        <w:gridCol w:w="1094"/>
+        <w:gridCol w:w="472"/>
+      </w:tblGrid>
+      <w:tr>
+        <w:trPr>
+          <w:trHeight w:val="1018"/>
+        </w:trPr>
+        <w:tc>
+          <w:tcPr>
+            <w:tcW w:w="1655" w:type="dxa"/>
+          </w:tcPr>
+          <w:p>
+            <w:pPr>
+              <w:jc w:val="both"/>
+            </w:pPr>
+            <w:r>
+              <w:t>Fonctionnalités</w:t>
+            </w:r>
+          </w:p>
+        </w:tc>
+        <w:tc>
+          <w:tcPr>
+            <w:tcW w:w="1153" w:type="dxa"/>
+          </w:tcPr>
+          <w:p>
+            <w:pPr>
+              <w:jc w:val="both"/>
+            </w:pPr>
+            <w:r>
+              <w:t>Créer/ Supprimer</w:t>
+            </w:r>
+          </w:p>
+        </w:tc>
+        <w:tc>
+          <w:tcPr>
+            <w:tcW w:w="976" w:type="dxa"/>
+          </w:tcPr>
+          <w:p>
+            <w:pPr>
+              <w:jc w:val="both"/>
+            </w:pPr>
+            <w:r>
+              <w:t>Etat Actuel (On/Off)</w:t>
+            </w:r>
+          </w:p>
+        </w:tc>
+        <w:tc>
+          <w:tcPr>
+            <w:tcW w:w="803" w:type="dxa"/>
+          </w:tcPr>
+          <w:p>
+            <w:pPr>
+              <w:jc w:val="both"/>
+            </w:pPr>
+            <w:r>
+              <w:t>Etat par défaut</w:t>
+            </w:r>
+          </w:p>
+        </w:tc>
+        <w:tc>
+          <w:tcPr>
+            <w:tcW w:w="1353" w:type="dxa"/>
+          </w:tcPr>
+          <w:p>
+            <w:pPr>
+              <w:jc w:val="both"/>
+            </w:pPr>
+            <w:r>
+              <w:t>Choisir nom personnalisé</w:t>
+            </w:r>
+          </w:p>
+          <w:p>
+            <w:pPr>
+              <w:jc w:val="both"/>
+            </w:pPr>
+          </w:p>
+        </w:tc>
+        <w:tc>
+          <w:tcPr>
+            <w:tcW w:w="1556" w:type="dxa"/>
+          </w:tcPr>
+          <w:p>
+            <w:pPr>
+              <w:jc w:val="both"/>
+            </w:pPr>
+            <w:r>
+              <w:t>Visualiser consommation</w:t>
+            </w:r>
+          </w:p>
+        </w:tc>
+        <w:tc>
+          <w:tcPr>
+            <w:tcW w:w="1094" w:type="dxa"/>
+          </w:tcPr>
+          <w:p>
+            <w:pPr>
+              <w:jc w:val="both"/>
+            </w:pPr>
+            <w:r>
+              <w:t>Visualiser défauts</w:t>
+            </w:r>
+          </w:p>
+        </w:tc>
+        <w:tc>
+          <w:tcPr>
+            <w:tcW w:w="472" w:type="dxa"/>
+          </w:tcPr>
+          <w:p>
+            <w:pPr>
+              <w:jc w:val="both"/>
+            </w:pPr>
+          </w:p>
+        </w:tc>
+      </w:tr>
+      <w:tr>
+        <w:tc>
+          <w:tcPr>
+            <w:tcW w:w="1655" w:type="dxa"/>
+          </w:tcPr>
+          <w:p>
+            <w:pPr>
+              <w:jc w:val="both"/>
+            </w:pPr>
+            <w:r>
+              <w:t>Charges</w:t>
+            </w:r>
+          </w:p>
+        </w:tc>
+        <w:tc>
+          <w:tcPr>
+            <w:tcW w:w="1153" w:type="dxa"/>
+          </w:tcPr>
+          <w:p>
+            <w:pPr>
+              <w:jc w:val="center"/>
+              <w:rPr>
+                <w:color w:val="5B9BD5" w:themeColor="accent1"/>
+                <w:sz w:val="28"/>
+                <w:szCs w:val="28"/>
+              </w:rPr>
+            </w:pPr>
+            <w:r>
+              <w:rPr>
+                <w:color w:val="5B9BD5" w:themeColor="accent1"/>
+                <w:sz w:val="28"/>
+                <w:szCs w:val="28"/>
+              </w:rPr>
+              <w:t>X</w:t>
+            </w:r>
+          </w:p>
+        </w:tc>
+        <w:tc>
+          <w:tcPr>
+            <w:tcW w:w="976" w:type="dxa"/>
+          </w:tcPr>
+          <w:p>
+            <w:pPr>
+              <w:jc w:val="center"/>
+              <w:rPr>
+                <w:color w:val="5B9BD5" w:themeColor="accent1"/>
+                <w:sz w:val="28"/>
+                <w:szCs w:val="28"/>
+              </w:rPr>
+            </w:pPr>
+            <w:r>
+              <w:rPr>
+                <w:color w:val="5B9BD5" w:themeColor="accent1"/>
+                <w:sz w:val="28"/>
+                <w:szCs w:val="28"/>
+              </w:rPr>
+              <w:t>X</w:t>
+            </w:r>
+            <w:r>
+              <w:rPr>
+                <w:color w:val="5B9BD5" w:themeColor="accent1"/>
+                <w:sz w:val="28"/>
+                <w:szCs w:val="28"/>
+              </w:rPr>
+              <w:t xml:space="preserve">  </w:t>
+            </w:r>
+            <w:proofErr w:type="spellStart"/>
+            <w:r>
+              <w:rPr>
+                <w:color w:val="70AD47" w:themeColor="accent6"/>
+                <w:sz w:val="28"/>
+                <w:szCs w:val="28"/>
+              </w:rPr>
+              <w:t>X</w:t>
+            </w:r>
+            <w:proofErr w:type="spellEnd"/>
+          </w:p>
+        </w:tc>
+        <w:tc>
+          <w:tcPr>
+            <w:tcW w:w="803" w:type="dxa"/>
+          </w:tcPr>
+          <w:p>
+            <w:pPr>
+              <w:jc w:val="center"/>
+              <w:rPr>
+                <w:color w:val="5B9BD5" w:themeColor="accent1"/>
+                <w:sz w:val="28"/>
+                <w:szCs w:val="28"/>
+              </w:rPr>
+            </w:pPr>
+            <w:r>
+              <w:rPr>
+                <w:color w:val="5B9BD5" w:themeColor="accent1"/>
+                <w:sz w:val="28"/>
+                <w:szCs w:val="28"/>
+              </w:rPr>
+              <w:t>X</w:t>
+            </w:r>
+          </w:p>
+        </w:tc>
+        <w:tc>
+          <w:tcPr>
+            <w:tcW w:w="1353" w:type="dxa"/>
+          </w:tcPr>
+          <w:p>
+            <w:pPr>
+              <w:jc w:val="center"/>
+              <w:rPr>
+                <w:color w:val="5B9BD5" w:themeColor="accent1"/>
+                <w:sz w:val="28"/>
+                <w:szCs w:val="28"/>
+              </w:rPr>
+            </w:pPr>
+            <w:r>
+              <w:rPr>
+                <w:color w:val="5B9BD5" w:themeColor="accent1"/>
+                <w:sz w:val="28"/>
+                <w:szCs w:val="28"/>
+              </w:rPr>
+              <w:t>X</w:t>
+            </w:r>
+          </w:p>
+        </w:tc>
+        <w:tc>
+          <w:tcPr>
+            <w:tcW w:w="1556" w:type="dxa"/>
+          </w:tcPr>
+          <w:p>
+            <w:pPr>
+              <w:jc w:val="center"/>
+              <w:rPr>
+                <w:color w:val="5B9BD5" w:themeColor="accent1"/>
+                <w:sz w:val="28"/>
+                <w:szCs w:val="28"/>
+              </w:rPr>
+            </w:pPr>
+            <w:r>
+              <w:rPr>
+                <w:color w:val="5B9BD5" w:themeColor="accent1"/>
+                <w:sz w:val="28"/>
+                <w:szCs w:val="28"/>
+              </w:rPr>
+              <w:t>X</w:t>
+            </w:r>
+            <w:r>
+              <w:rPr>
+                <w:color w:val="5B9BD5" w:themeColor="accent1"/>
+                <w:sz w:val="28"/>
+                <w:szCs w:val="28"/>
+              </w:rPr>
+              <w:t xml:space="preserve">   </w:t>
+            </w:r>
+            <w:proofErr w:type="spellStart"/>
+            <w:r>
+              <w:rPr>
+                <w:color w:val="70AD47" w:themeColor="accent6"/>
+                <w:sz w:val="28"/>
+                <w:szCs w:val="28"/>
+              </w:rPr>
+              <w:t>X</w:t>
+            </w:r>
+            <w:proofErr w:type="spellEnd"/>
+          </w:p>
+        </w:tc>
+        <w:tc>
+          <w:tcPr>
+            <w:tcW w:w="1094" w:type="dxa"/>
+          </w:tcPr>
+          <w:p>
+            <w:pPr>
+              <w:jc w:val="center"/>
+              <w:rPr>
+                <w:color w:val="ED7D31" w:themeColor="accent2"/>
+                <w:sz w:val="28"/>
+                <w:szCs w:val="28"/>
+              </w:rPr>
+            </w:pPr>
+            <w:r>
+              <w:rPr>
+                <w:color w:val="5B9BD5" w:themeColor="accent1"/>
+                <w:sz w:val="28"/>
+                <w:szCs w:val="28"/>
+                <w:shd w:val="clear" w:color="auto" w:fill="FFFFFF" w:themeFill="background1"/>
+              </w:rPr>
+              <w:t>X</w:t>
+            </w:r>
+            <w:r>
+              <w:rPr>
+                <w:color w:val="5B9BD5" w:themeColor="accent1"/>
+                <w:sz w:val="28"/>
+                <w:szCs w:val="28"/>
+                <w:shd w:val="clear" w:color="auto" w:fill="FFFFFF" w:themeFill="background1"/>
+              </w:rPr>
+              <w:t xml:space="preserve"> </w:t>
+            </w:r>
+            <w:r>
+              <w:rPr>
+                <w:color w:val="70AD47" w:themeColor="accent6"/>
+                <w:sz w:val="28"/>
+                <w:szCs w:val="28"/>
+              </w:rPr>
+              <w:t xml:space="preserve">  </w:t>
+            </w:r>
+            <w:proofErr w:type="spellStart"/>
+            <w:r>
+              <w:rPr>
+                <w:color w:val="70AD47" w:themeColor="accent6"/>
+                <w:sz w:val="28"/>
+                <w:szCs w:val="28"/>
+              </w:rPr>
+              <w:t>X</w:t>
+            </w:r>
+            <w:proofErr w:type="spellEnd"/>
+          </w:p>
+        </w:tc>
+        <w:tc>
+          <w:tcPr>
+            <w:tcW w:w="472" w:type="dxa"/>
+          </w:tcPr>
+          <w:p>
+            <w:pPr>
+              <w:jc w:val="both"/>
+              <w:rPr>
+                <w:sz w:val="28"/>
+                <w:szCs w:val="28"/>
+              </w:rPr>
+            </w:pPr>
+          </w:p>
+        </w:tc>
+      </w:tr>
+      <w:tr>
+        <w:tc>
+          <w:tcPr>
+            <w:tcW w:w="1655" w:type="dxa"/>
+          </w:tcPr>
+          <w:p>
+            <w:pPr>
+              <w:jc w:val="both"/>
+            </w:pPr>
+            <w:r>
+              <w:t>Interrupteurs</w:t>
+            </w:r>
+          </w:p>
+        </w:tc>
+        <w:tc>
+          <w:tcPr>
+            <w:tcW w:w="1153" w:type="dxa"/>
+          </w:tcPr>
+          <w:p>
+            <w:pPr>
+              <w:jc w:val="center"/>
+              <w:rPr>
+                <w:color w:val="5B9BD5" w:themeColor="accent1"/>
+                <w:sz w:val="28"/>
+                <w:szCs w:val="28"/>
+              </w:rPr>
+            </w:pPr>
+            <w:r>
+              <w:rPr>
+                <w:color w:val="5B9BD5" w:themeColor="accent1"/>
+                <w:sz w:val="28"/>
+                <w:szCs w:val="28"/>
+              </w:rPr>
+              <w:t>X</w:t>
+            </w:r>
+          </w:p>
+        </w:tc>
+        <w:tc>
+          <w:tcPr>
+            <w:tcW w:w="976" w:type="dxa"/>
+          </w:tcPr>
+          <w:p>
+            <w:pPr>
+              <w:jc w:val="center"/>
+              <w:rPr>
+                <w:color w:val="5B9BD5" w:themeColor="accent1"/>
+                <w:sz w:val="28"/>
+                <w:szCs w:val="28"/>
+              </w:rPr>
+            </w:pPr>
+            <w:r>
+              <w:rPr>
+                <w:color w:val="5B9BD5" w:themeColor="accent1"/>
+                <w:sz w:val="28"/>
+                <w:szCs w:val="28"/>
+              </w:rPr>
+              <w:t>X</w:t>
+            </w:r>
+            <w:r>
+              <w:rPr>
+                <w:color w:val="5B9BD5" w:themeColor="accent1"/>
+                <w:sz w:val="28"/>
+                <w:szCs w:val="28"/>
+              </w:rPr>
+              <w:t xml:space="preserve">  </w:t>
+            </w:r>
+            <w:proofErr w:type="spellStart"/>
+            <w:r>
+              <w:rPr>
+                <w:color w:val="70AD47" w:themeColor="accent6"/>
+                <w:sz w:val="28"/>
+                <w:szCs w:val="28"/>
+              </w:rPr>
+              <w:t>X</w:t>
+            </w:r>
+            <w:proofErr w:type="spellEnd"/>
+          </w:p>
+        </w:tc>
+        <w:tc>
+          <w:tcPr>
+            <w:tcW w:w="803" w:type="dxa"/>
+          </w:tcPr>
+          <w:p>
+            <w:pPr>
+              <w:jc w:val="center"/>
+              <w:rPr>
+                <w:color w:val="5B9BD5" w:themeColor="accent1"/>
+                <w:sz w:val="28"/>
+                <w:szCs w:val="28"/>
+              </w:rPr>
+            </w:pPr>
+            <w:r>
+              <w:rPr>
+                <w:color w:val="5B9BD5" w:themeColor="accent1"/>
+                <w:sz w:val="28"/>
+                <w:szCs w:val="28"/>
+              </w:rPr>
+              <w:t>X</w:t>
+            </w:r>
+          </w:p>
+        </w:tc>
+        <w:tc>
+          <w:tcPr>
+            <w:tcW w:w="1353" w:type="dxa"/>
+          </w:tcPr>
+          <w:p>
+            <w:pPr>
+              <w:jc w:val="center"/>
+              <w:rPr>
+                <w:color w:val="5B9BD5" w:themeColor="accent1"/>
+                <w:sz w:val="28"/>
+                <w:szCs w:val="28"/>
+              </w:rPr>
+            </w:pPr>
+            <w:r>
+              <w:rPr>
+                <w:color w:val="5B9BD5" w:themeColor="accent1"/>
+                <w:sz w:val="28"/>
+                <w:szCs w:val="28"/>
+              </w:rPr>
+              <w:t>X</w:t>
+            </w:r>
+          </w:p>
+        </w:tc>
+        <w:tc>
+          <w:tcPr>
+            <w:tcW w:w="1556" w:type="dxa"/>
+          </w:tcPr>
+          <w:p>
+            <w:pPr>
+              <w:jc w:val="center"/>
+              <w:rPr>
+                <w:color w:val="5B9BD5" w:themeColor="accent1"/>
+                <w:sz w:val="28"/>
+                <w:szCs w:val="28"/>
+              </w:rPr>
+            </w:pPr>
+          </w:p>
+        </w:tc>
+        <w:tc>
+          <w:tcPr>
+            <w:tcW w:w="1094" w:type="dxa"/>
+          </w:tcPr>
+          <w:p>
+            <w:pPr>
+              <w:jc w:val="center"/>
+              <w:rPr>
+                <w:color w:val="ED7D31" w:themeColor="accent2"/>
+                <w:sz w:val="28"/>
+                <w:szCs w:val="28"/>
+              </w:rPr>
+            </w:pPr>
+            <w:r>
+              <w:rPr>
+                <w:color w:val="ED7D31" w:themeColor="accent2"/>
+                <w:sz w:val="28"/>
+                <w:szCs w:val="28"/>
+              </w:rPr>
+              <w:t>X</w:t>
+            </w:r>
+          </w:p>
+        </w:tc>
+        <w:tc>
+          <w:tcPr>
+            <w:tcW w:w="472" w:type="dxa"/>
+          </w:tcPr>
+          <w:p>
+            <w:pPr>
+              <w:jc w:val="both"/>
+              <w:rPr>
+                <w:sz w:val="28"/>
+                <w:szCs w:val="28"/>
+              </w:rPr>
+            </w:pPr>
+          </w:p>
+        </w:tc>
+      </w:tr>
+      <w:tr>
+        <w:tc>
+          <w:tcPr>
+            <w:tcW w:w="1655" w:type="dxa"/>
+          </w:tcPr>
+          <w:p>
+            <w:pPr>
+              <w:jc w:val="both"/>
+            </w:pPr>
+            <w:r>
+              <w:t>Boitiers secondaires</w:t>
+            </w:r>
+          </w:p>
+          <w:p>
+            <w:pPr>
+              <w:jc w:val="both"/>
+            </w:pPr>
+          </w:p>
+        </w:tc>
+        <w:tc>
+          <w:tcPr>
+            <w:tcW w:w="1153" w:type="dxa"/>
+          </w:tcPr>
+          <w:p>
+            <w:pPr>
+              <w:jc w:val="center"/>
+              <w:rPr>
+                <w:color w:val="5B9BD5" w:themeColor="accent1"/>
+                <w:sz w:val="28"/>
+                <w:szCs w:val="28"/>
+              </w:rPr>
+            </w:pPr>
+            <w:r>
+              <w:rPr>
+                <w:color w:val="5B9BD5" w:themeColor="accent1"/>
+                <w:sz w:val="28"/>
+                <w:szCs w:val="28"/>
+              </w:rPr>
+              <w:t>X</w:t>
+            </w:r>
+          </w:p>
+        </w:tc>
+        <w:tc>
+          <w:tcPr>
+            <w:tcW w:w="976" w:type="dxa"/>
+          </w:tcPr>
+          <w:p>
+            <w:pPr>
+              <w:jc w:val="center"/>
+              <w:rPr>
+                <w:color w:val="5B9BD5" w:themeColor="accent1"/>
+                <w:sz w:val="28"/>
+                <w:szCs w:val="28"/>
+              </w:rPr>
+            </w:pPr>
+          </w:p>
+        </w:tc>
+        <w:tc>
+          <w:tcPr>
+            <w:tcW w:w="803" w:type="dxa"/>
+          </w:tcPr>
+          <w:p>
+            <w:pPr>
+              <w:jc w:val="center"/>
+              <w:rPr>
+                <w:color w:val="5B9BD5" w:themeColor="accent1"/>
+                <w:sz w:val="28"/>
+                <w:szCs w:val="28"/>
+              </w:rPr>
+            </w:pPr>
+            <w:r>
+              <w:rPr>
+                <w:color w:val="5B9BD5" w:themeColor="accent1"/>
+                <w:sz w:val="28"/>
+                <w:szCs w:val="28"/>
+              </w:rPr>
+              <w:t>X</w:t>
+            </w:r>
+          </w:p>
+        </w:tc>
+        <w:tc>
+          <w:tcPr>
+            <w:tcW w:w="1353" w:type="dxa"/>
+          </w:tcPr>
+          <w:p>
+            <w:pPr>
+              <w:jc w:val="center"/>
+              <w:rPr>
+                <w:color w:val="5B9BD5" w:themeColor="accent1"/>
+                <w:sz w:val="28"/>
+                <w:szCs w:val="28"/>
+              </w:rPr>
+            </w:pPr>
+            <w:r>
+              <w:rPr>
+                <w:color w:val="5B9BD5" w:themeColor="accent1"/>
+                <w:sz w:val="28"/>
+                <w:szCs w:val="28"/>
+              </w:rPr>
+              <w:t>X</w:t>
+            </w:r>
+          </w:p>
+        </w:tc>
+        <w:tc>
+          <w:tcPr>
+            <w:tcW w:w="1556" w:type="dxa"/>
+          </w:tcPr>
+          <w:p>
+            <w:pPr>
+              <w:jc w:val="center"/>
+              <w:rPr>
+                <w:color w:val="5B9BD5" w:themeColor="accent1"/>
+                <w:sz w:val="28"/>
+                <w:szCs w:val="28"/>
+              </w:rPr>
+            </w:pPr>
+            <w:r>
+              <w:rPr>
+                <w:color w:val="5B9BD5" w:themeColor="accent1"/>
+                <w:sz w:val="28"/>
+                <w:szCs w:val="28"/>
+              </w:rPr>
+              <w:t>X</w:t>
+            </w:r>
+            <w:r>
+              <w:rPr>
+                <w:color w:val="5B9BD5" w:themeColor="accent1"/>
+                <w:sz w:val="28"/>
+                <w:szCs w:val="28"/>
+              </w:rPr>
+              <w:t xml:space="preserve">   </w:t>
+            </w:r>
+            <w:proofErr w:type="spellStart"/>
+            <w:r>
+              <w:rPr>
+                <w:color w:val="70AD47" w:themeColor="accent6"/>
+                <w:sz w:val="28"/>
+                <w:szCs w:val="28"/>
+              </w:rPr>
+              <w:t>X</w:t>
+            </w:r>
+            <w:proofErr w:type="spellEnd"/>
+          </w:p>
+        </w:tc>
+        <w:tc>
+          <w:tcPr>
+            <w:tcW w:w="1094" w:type="dxa"/>
+          </w:tcPr>
+          <w:p>
+            <w:pPr>
+              <w:jc w:val="center"/>
+              <w:rPr>
+                <w:color w:val="ED7D31" w:themeColor="accent2"/>
+                <w:sz w:val="28"/>
+                <w:szCs w:val="28"/>
+              </w:rPr>
+            </w:pPr>
+            <w:r>
+              <w:rPr>
+                <w:color w:val="ED7D31" w:themeColor="accent2"/>
+                <w:sz w:val="28"/>
+                <w:szCs w:val="28"/>
+              </w:rPr>
+              <w:t>X</w:t>
+            </w:r>
+          </w:p>
+        </w:tc>
+        <w:tc>
+          <w:tcPr>
+            <w:tcW w:w="472" w:type="dxa"/>
+          </w:tcPr>
+          <w:p>
+            <w:pPr>
+              <w:jc w:val="both"/>
+              <w:rPr>
+                <w:sz w:val="28"/>
+                <w:szCs w:val="28"/>
+              </w:rPr>
+            </w:pPr>
+          </w:p>
+        </w:tc>
+      </w:tr>
+      <w:tr>
+        <w:tc>
+          <w:tcPr>
+            <w:tcW w:w="1655" w:type="dxa"/>
+          </w:tcPr>
+          <w:p>
+            <w:pPr>
+              <w:jc w:val="both"/>
+            </w:pPr>
+            <w:r>
+              <w:t>Boitier primaire</w:t>
+            </w:r>
+          </w:p>
+        </w:tc>
+        <w:tc>
+          <w:tcPr>
+            <w:tcW w:w="1153" w:type="dxa"/>
+          </w:tcPr>
+          <w:p>
+            <w:pPr>
+              <w:jc w:val="center"/>
+              <w:rPr>
+                <w:color w:val="5B9BD5" w:themeColor="accent1"/>
+                <w:sz w:val="28"/>
+                <w:szCs w:val="28"/>
+              </w:rPr>
+            </w:pPr>
+            <w:r>
+              <w:rPr>
+                <w:color w:val="5B9BD5" w:themeColor="accent1"/>
+                <w:sz w:val="28"/>
+                <w:szCs w:val="28"/>
+              </w:rPr>
+              <w:t>X</w:t>
+            </w:r>
+          </w:p>
+        </w:tc>
+        <w:tc>
+          <w:tcPr>
+            <w:tcW w:w="976" w:type="dxa"/>
+          </w:tcPr>
+          <w:p>
+            <w:pPr>
+              <w:jc w:val="center"/>
+              <w:rPr>
+                <w:color w:val="5B9BD5" w:themeColor="accent1"/>
+                <w:sz w:val="28"/>
+                <w:szCs w:val="28"/>
+              </w:rPr>
+            </w:pPr>
+          </w:p>
+        </w:tc>
+        <w:tc>
+          <w:tcPr>
+            <w:tcW w:w="803" w:type="dxa"/>
+          </w:tcPr>
+          <w:p>
+            <w:pPr>
+              <w:jc w:val="center"/>
+              <w:rPr>
+                <w:color w:val="5B9BD5" w:themeColor="accent1"/>
+                <w:sz w:val="28"/>
+                <w:szCs w:val="28"/>
+              </w:rPr>
+            </w:pPr>
+            <w:r>
+              <w:rPr>
+                <w:color w:val="5B9BD5" w:themeColor="accent1"/>
+                <w:sz w:val="28"/>
+                <w:szCs w:val="28"/>
+              </w:rPr>
+              <w:t>X</w:t>
+            </w:r>
+          </w:p>
+        </w:tc>
+        <w:tc>
+          <w:tcPr>
+            <w:tcW w:w="1353" w:type="dxa"/>
+          </w:tcPr>
+          <w:p>
+            <w:pPr>
+              <w:jc w:val="center"/>
+              <w:rPr>
+                <w:color w:val="5B9BD5" w:themeColor="accent1"/>
+                <w:sz w:val="28"/>
+                <w:szCs w:val="28"/>
+              </w:rPr>
+            </w:pPr>
+            <w:r>
+              <w:rPr>
+                <w:color w:val="5B9BD5" w:themeColor="accent1"/>
+                <w:sz w:val="28"/>
+                <w:szCs w:val="28"/>
+              </w:rPr>
+              <w:t>X</w:t>
+            </w:r>
+          </w:p>
+        </w:tc>
+        <w:tc>
+          <w:tcPr>
+            <w:tcW w:w="1556" w:type="dxa"/>
+          </w:tcPr>
+          <w:p>
+            <w:pPr>
+              <w:jc w:val="center"/>
+              <w:rPr>
+                <w:color w:val="5B9BD5" w:themeColor="accent1"/>
+                <w:sz w:val="28"/>
+                <w:szCs w:val="28"/>
+              </w:rPr>
+            </w:pPr>
+            <w:r>
+              <w:rPr>
+                <w:color w:val="5B9BD5" w:themeColor="accent1"/>
+                <w:sz w:val="28"/>
+                <w:szCs w:val="28"/>
+              </w:rPr>
+              <w:t>X</w:t>
+            </w:r>
+            <w:r>
+              <w:rPr>
+                <w:color w:val="5B9BD5" w:themeColor="accent1"/>
+                <w:sz w:val="28"/>
+                <w:szCs w:val="28"/>
+              </w:rPr>
+              <w:t xml:space="preserve">   </w:t>
+            </w:r>
+            <w:proofErr w:type="spellStart"/>
+            <w:r>
+              <w:rPr>
+                <w:color w:val="70AD47" w:themeColor="accent6"/>
+                <w:sz w:val="28"/>
+                <w:szCs w:val="28"/>
+              </w:rPr>
+              <w:t>X</w:t>
+            </w:r>
+            <w:proofErr w:type="spellEnd"/>
+          </w:p>
+        </w:tc>
+        <w:tc>
+          <w:tcPr>
+            <w:tcW w:w="1094" w:type="dxa"/>
+          </w:tcPr>
+          <w:p>
+            <w:pPr>
+              <w:jc w:val="center"/>
+              <w:rPr>
+                <w:color w:val="ED7D31" w:themeColor="accent2"/>
+                <w:sz w:val="28"/>
+                <w:szCs w:val="28"/>
+              </w:rPr>
+            </w:pPr>
+            <w:r>
+              <w:rPr>
+                <w:color w:val="ED7D31" w:themeColor="accent2"/>
+                <w:sz w:val="28"/>
+                <w:szCs w:val="28"/>
+              </w:rPr>
+              <w:t>X</w:t>
+            </w:r>
+          </w:p>
+        </w:tc>
+        <w:tc>
+          <w:tcPr>
+            <w:tcW w:w="472" w:type="dxa"/>
+          </w:tcPr>
+          <w:p>
+            <w:pPr>
+              <w:jc w:val="both"/>
+              <w:rPr>
+                <w:sz w:val="28"/>
+                <w:szCs w:val="28"/>
+              </w:rPr>
+            </w:pPr>
+          </w:p>
+        </w:tc>
+      </w:tr>
+      <w:tr>
+        <w:tc>
+          <w:tcPr>
+            <w:tcW w:w="1655" w:type="dxa"/>
+          </w:tcPr>
+          <w:p>
+            <w:pPr>
+              <w:jc w:val="both"/>
+            </w:pPr>
+            <w:r>
+              <w:t>Sources</w:t>
+            </w:r>
+          </w:p>
+        </w:tc>
+        <w:tc>
+          <w:tcPr>
+            <w:tcW w:w="1153" w:type="dxa"/>
+          </w:tcPr>
+          <w:p>
+            <w:pPr>
+              <w:jc w:val="center"/>
+              <w:rPr>
+                <w:color w:val="5B9BD5" w:themeColor="accent1"/>
+                <w:sz w:val="28"/>
+                <w:szCs w:val="28"/>
+              </w:rPr>
+            </w:pPr>
+            <w:r>
+              <w:rPr>
+                <w:color w:val="5B9BD5" w:themeColor="accent1"/>
+                <w:sz w:val="28"/>
+                <w:szCs w:val="28"/>
+              </w:rPr>
+              <w:t>X</w:t>
+            </w:r>
+          </w:p>
+        </w:tc>
+        <w:tc>
+          <w:tcPr>
+            <w:tcW w:w="976" w:type="dxa"/>
+          </w:tcPr>
+          <w:p>
+            <w:pPr>
+              <w:jc w:val="center"/>
+              <w:rPr>
+                <w:color w:val="5B9BD5" w:themeColor="accent1"/>
+                <w:sz w:val="28"/>
+                <w:szCs w:val="28"/>
+              </w:rPr>
+            </w:pPr>
+          </w:p>
+        </w:tc>
+        <w:tc>
+          <w:tcPr>
+            <w:tcW w:w="803" w:type="dxa"/>
+          </w:tcPr>
+          <w:p>
+            <w:pPr>
+              <w:jc w:val="center"/>
+              <w:rPr>
+                <w:color w:val="5B9BD5" w:themeColor="accent1"/>
+                <w:sz w:val="28"/>
+                <w:szCs w:val="28"/>
+              </w:rPr>
+            </w:pPr>
+            <w:r>
+              <w:rPr>
+                <w:color w:val="5B9BD5" w:themeColor="accent1"/>
+                <w:sz w:val="28"/>
+                <w:szCs w:val="28"/>
+              </w:rPr>
+              <w:t>X</w:t>
+            </w:r>
+          </w:p>
+        </w:tc>
+        <w:tc>
+          <w:tcPr>
+            <w:tcW w:w="1353" w:type="dxa"/>
+          </w:tcPr>
+          <w:p>
+            <w:pPr>
+              <w:jc w:val="center"/>
+              <w:rPr>
+                <w:color w:val="5B9BD5" w:themeColor="accent1"/>
+                <w:sz w:val="28"/>
+                <w:szCs w:val="28"/>
+              </w:rPr>
+            </w:pPr>
+            <w:r>
+              <w:rPr>
+                <w:color w:val="5B9BD5" w:themeColor="accent1"/>
+                <w:sz w:val="28"/>
+                <w:szCs w:val="28"/>
+              </w:rPr>
+              <w:t>X</w:t>
+            </w:r>
+          </w:p>
+        </w:tc>
+        <w:tc>
+          <w:tcPr>
+            <w:tcW w:w="1556" w:type="dxa"/>
+          </w:tcPr>
+          <w:p>
+            <w:pPr>
+              <w:jc w:val="center"/>
+              <w:rPr>
+                <w:color w:val="5B9BD5" w:themeColor="accent1"/>
+                <w:sz w:val="28"/>
+                <w:szCs w:val="28"/>
+              </w:rPr>
+            </w:pPr>
+            <w:r>
+              <w:rPr>
+                <w:color w:val="5B9BD5" w:themeColor="accent1"/>
+                <w:sz w:val="28"/>
+                <w:szCs w:val="28"/>
+              </w:rPr>
+              <w:t>X</w:t>
+            </w:r>
+            <w:r>
+              <w:rPr>
+                <w:color w:val="5B9BD5" w:themeColor="accent1"/>
+                <w:sz w:val="28"/>
+                <w:szCs w:val="28"/>
+              </w:rPr>
+              <w:t xml:space="preserve">   </w:t>
+            </w:r>
+            <w:proofErr w:type="spellStart"/>
+            <w:r>
+              <w:rPr>
+                <w:color w:val="70AD47" w:themeColor="accent6"/>
+                <w:sz w:val="28"/>
+                <w:szCs w:val="28"/>
+              </w:rPr>
+              <w:t>X</w:t>
+            </w:r>
+            <w:proofErr w:type="spellEnd"/>
+          </w:p>
+        </w:tc>
+        <w:tc>
+          <w:tcPr>
+            <w:tcW w:w="1094" w:type="dxa"/>
+          </w:tcPr>
+          <w:p>
+            <w:pPr>
+              <w:jc w:val="center"/>
+              <w:rPr>
+                <w:color w:val="ED7D31" w:themeColor="accent2"/>
+                <w:sz w:val="28"/>
+                <w:szCs w:val="28"/>
+              </w:rPr>
+            </w:pPr>
+            <w:r>
+              <w:rPr>
+                <w:color w:val="ED7D31" w:themeColor="accent2"/>
+                <w:sz w:val="28"/>
+                <w:szCs w:val="28"/>
+              </w:rPr>
+              <w:t>X</w:t>
+            </w:r>
+          </w:p>
+        </w:tc>
+        <w:tc>
+          <w:tcPr>
+            <w:tcW w:w="472" w:type="dxa"/>
+          </w:tcPr>
+          <w:p>
+            <w:pPr>
+              <w:jc w:val="both"/>
+              <w:rPr>
+                <w:sz w:val="28"/>
+                <w:szCs w:val="28"/>
+              </w:rPr>
+            </w:pPr>
+          </w:p>
+        </w:tc>
+      </w:tr>
+      <w:tr>
+        <w:tc>
+          <w:tcPr>
+            <w:tcW w:w="1655" w:type="dxa"/>
+          </w:tcPr>
+          <w:p>
+            <w:pPr>
+              <w:jc w:val="both"/>
+            </w:pPr>
+            <w:r>
+              <w:t>Utilisateurs</w:t>
+            </w:r>
+          </w:p>
+        </w:tc>
+        <w:tc>
+          <w:tcPr>
+            <w:tcW w:w="1153" w:type="dxa"/>
+          </w:tcPr>
+          <w:p>
+            <w:pPr>
+              <w:jc w:val="center"/>
+              <w:rPr>
+                <w:color w:val="5B9BD5" w:themeColor="accent1"/>
+                <w:sz w:val="28"/>
+                <w:szCs w:val="28"/>
+              </w:rPr>
+            </w:pPr>
+            <w:r>
+              <w:rPr>
+                <w:color w:val="5B9BD5" w:themeColor="accent1"/>
+                <w:sz w:val="28"/>
+                <w:szCs w:val="28"/>
+              </w:rPr>
+              <w:t>X</w:t>
+            </w:r>
+          </w:p>
+        </w:tc>
+        <w:tc>
+          <w:tcPr>
+            <w:tcW w:w="976" w:type="dxa"/>
+          </w:tcPr>
+          <w:p>
+            <w:pPr>
+              <w:jc w:val="center"/>
+              <w:rPr>
+                <w:color w:val="5B9BD5" w:themeColor="accent1"/>
+                <w:sz w:val="28"/>
+                <w:szCs w:val="28"/>
+              </w:rPr>
+            </w:pPr>
+          </w:p>
+        </w:tc>
+        <w:tc>
+          <w:tcPr>
+            <w:tcW w:w="803" w:type="dxa"/>
+          </w:tcPr>
+          <w:p>
+            <w:pPr>
+              <w:jc w:val="center"/>
+              <w:rPr>
+                <w:color w:val="5B9BD5" w:themeColor="accent1"/>
+                <w:sz w:val="28"/>
+                <w:szCs w:val="28"/>
+              </w:rPr>
+            </w:pPr>
+          </w:p>
+        </w:tc>
+        <w:tc>
+          <w:tcPr>
+            <w:tcW w:w="1353" w:type="dxa"/>
+          </w:tcPr>
+          <w:p>
+            <w:pPr>
+              <w:jc w:val="center"/>
+              <w:rPr>
+                <w:color w:val="5B9BD5" w:themeColor="accent1"/>
+                <w:sz w:val="28"/>
+                <w:szCs w:val="28"/>
+              </w:rPr>
+            </w:pPr>
+          </w:p>
+        </w:tc>
+        <w:tc>
+          <w:tcPr>
+            <w:tcW w:w="1556" w:type="dxa"/>
+          </w:tcPr>
+          <w:p>
+            <w:pPr>
+              <w:jc w:val="center"/>
+              <w:rPr>
+                <w:color w:val="5B9BD5" w:themeColor="accent1"/>
+                <w:sz w:val="28"/>
+                <w:szCs w:val="28"/>
+              </w:rPr>
+            </w:pPr>
+          </w:p>
+        </w:tc>
+        <w:tc>
+          <w:tcPr>
+            <w:tcW w:w="1094" w:type="dxa"/>
+          </w:tcPr>
+          <w:p>
+            <w:pPr>
+              <w:jc w:val="center"/>
+              <w:rPr>
+                <w:color w:val="ED7D31" w:themeColor="accent2"/>
+                <w:sz w:val="28"/>
+                <w:szCs w:val="28"/>
+              </w:rPr>
+            </w:pPr>
+          </w:p>
+        </w:tc>
+        <w:tc>
+          <w:tcPr>
+            <w:tcW w:w="472" w:type="dxa"/>
+          </w:tcPr>
+          <w:p>
+            <w:pPr>
+              <w:jc w:val="both"/>
+              <w:rPr>
+                <w:sz w:val="28"/>
+                <w:szCs w:val="28"/>
+              </w:rPr>
+            </w:pPr>
+          </w:p>
+        </w:tc>
+      </w:tr>
+      <w:tr>
+        <w:tc>
+          <w:tcPr>
+            <w:tcW w:w="9062" w:type="dxa"/>
+            <w:gridSpan w:val="8"/>
+          </w:tcPr>
+          <w:p>
+            <w:pPr>
+              <w:jc w:val="center"/>
+              <w:rPr>
+                <w:sz w:val="28"/>
+                <w:szCs w:val="28"/>
+              </w:rPr>
+            </w:pPr>
+            <w:r>
+              <w:rPr>
+                <w:color w:val="70AD47" w:themeColor="accent6"/>
+                <w:sz w:val="28"/>
+                <w:szCs w:val="28"/>
+              </w:rPr>
+              <w:t xml:space="preserve">Utilisateur </w:t>
+            </w:r>
+            <w:r>
+              <w:rPr>
+                <w:sz w:val="28"/>
+                <w:szCs w:val="28"/>
+              </w:rPr>
+              <w:t xml:space="preserve">    </w:t>
+            </w:r>
+            <w:r>
+              <w:rPr>
+                <w:color w:val="5B9BD5" w:themeColor="accent1"/>
+                <w:sz w:val="28"/>
+                <w:szCs w:val="28"/>
+              </w:rPr>
+              <w:t xml:space="preserve">Administrateur </w:t>
+            </w:r>
+            <w:r>
+              <w:rPr>
+                <w:sz w:val="28"/>
+                <w:szCs w:val="28"/>
+              </w:rPr>
+              <w:t xml:space="preserve">    </w:t>
+            </w:r>
+            <w:r>
+              <w:rPr>
+                <w:color w:val="ED7D31" w:themeColor="accent2"/>
+                <w:sz w:val="28"/>
+                <w:szCs w:val="28"/>
+              </w:rPr>
+              <w:t>Agent de maintenance</w:t>
+            </w:r>
+          </w:p>
+        </w:tc>
+      </w:tr>
+    </w:tbl>
+    <w:p>
+      <w:pPr>
+        <w:jc w:val="both"/>
+      </w:pPr>
+    </w:p>
+    <w:p>
+      <w:pPr>
+        <w:jc w:val="both"/>
+      </w:pPr>
+    </w:p>
+    <w:p>
+      <w:pPr>
+        <w:jc w:val="both"/>
+      </w:pPr>
+    </w:p>
+    <w:p>
+      <w:pPr>
+        <w:jc w:val="both"/>
+      </w:pPr>
+    </w:p>
+    <w:p>
+      <w:pPr>
+        <w:jc w:val="both"/>
+      </w:pPr>
+    </w:p>
     <w:p>
       <w:pPr>
         <w:pStyle w:val="Titre3"/>
+        <w:jc w:val="both"/>
+        <w:rPr>
+          <w:sz w:val="28"/>
+          <w:szCs w:val="28"/>
+        </w:rPr>
       </w:pPr>
       <w:r>
         <w:rPr>
           <w:color w:val="ED7D31" w:themeColor="accent2"/>
+          <w:sz w:val="28"/>
+          <w:szCs w:val="28"/>
         </w:rPr>
         <w:t>Agent de maintenance</w:t>
       </w:r>
@@ -193,15 +1681,44 @@
         <w:tabs>
           <w:tab w:val="left" w:pos="2400"/>
         </w:tabs>
-      </w:pPr>
-    </w:p>
-    <w:p/>
-    <w:p/>
-    <w:p/>
-    <w:p/>
-    <w:p/>
-    <w:p/>
-    <w:p/>
+        <w:jc w:val="both"/>
+      </w:pPr>
+    </w:p>
+    <w:p>
+      <w:pPr>
+        <w:jc w:val="both"/>
+      </w:pPr>
+    </w:p>
+    <w:p>
+      <w:pPr>
+        <w:jc w:val="both"/>
+      </w:pPr>
+    </w:p>
+    <w:p>
+      <w:pPr>
+        <w:jc w:val="both"/>
+      </w:pPr>
+    </w:p>
+    <w:p>
+      <w:pPr>
+        <w:jc w:val="both"/>
+      </w:pPr>
+    </w:p>
+    <w:p>
+      <w:pPr>
+        <w:jc w:val="both"/>
+      </w:pPr>
+    </w:p>
+    <w:p>
+      <w:pPr>
+        <w:jc w:val="both"/>
+      </w:pPr>
+    </w:p>
+    <w:p>
+      <w:pPr>
+        <w:jc w:val="both"/>
+      </w:pPr>
+    </w:p>
     <w:sectPr>
       <w:pgSz w:w="11906" w:h="16838"/>
       <w:pgMar w:top="1417" w:right="1417" w:bottom="1417" w:left="1417" w:header="708" w:footer="708" w:gutter="0"/>
@@ -215,6 +1732,286 @@
 <file path=word/numbering.xml><?xml version="1.0" encoding="utf-8"?>
 <w:numbering xmlns:wpc="http://schemas.microsoft.com/office/word/2010/wordprocessingCanvas" xmlns:mc="http://schemas.openxmlformats.org/markup-compatibility/2006" xmlns:o="urn:schemas-microsoft-com:office:office" xmlns:r="http://schemas.openxmlformats.org/officeDocument/2006/relationships" xmlns:m="http://schemas.openxmlformats.org/officeDocument/2006/math" xmlns:v="urn:schemas-microsoft-com:vml" xmlns:wp14="http://schemas.microsoft.com/office/word/2010/wordprocessingDrawing" xmlns:wp="http://schemas.openxmlformats.org/drawingml/2006/wordprocessingDrawing" xmlns:w10="urn:schemas-microsoft-com:office:word" xmlns:w="http://schemas.openxmlformats.org/wordprocessingml/2006/main" xmlns:w14="http://schemas.microsoft.com/office/word/2010/wordml" xmlns:w15="http://schemas.microsoft.com/office/word/2012/wordml" xmlns:wpg="http://schemas.microsoft.com/office/word/2010/wordprocessingGroup" xmlns:wpi="http://schemas.microsoft.com/office/word/2010/wordprocessingInk" xmlns:wne="http://schemas.microsoft.com/office/word/2006/wordml" xmlns:wps="http://schemas.microsoft.com/office/word/2010/wordprocessingShape" mc:Ignorable="w14 w15 wp14">
   <w:abstractNum w:abstractNumId="0">
+    <w:nsid w:val="06743A30"/>
+    <w:multiLevelType w:val="hybridMultilevel"/>
+    <w:tmpl w:val="E2B61FC4"/>
+    <w:lvl w:ilvl="0" w:tplc="E8825934">
+      <w:start w:val="1"/>
+      <w:numFmt w:val="bullet"/>
+      <w:lvlText w:val="•"/>
+      <w:lvlJc w:val="left"/>
+      <w:pPr>
+        <w:tabs>
+          <w:tab w:val="num" w:pos="720"/>
+        </w:tabs>
+        <w:ind w:left="720" w:hanging="360"/>
+      </w:pPr>
+      <w:rPr>
+        <w:rFonts w:ascii="Arial" w:hAnsi="Arial" w:hint="default"/>
+      </w:rPr>
+    </w:lvl>
+    <w:lvl w:ilvl="1" w:tplc="8EE46D5E">
+      <w:start w:val="1"/>
+      <w:numFmt w:val="bullet"/>
+      <w:lvlText w:val="•"/>
+      <w:lvlJc w:val="left"/>
+      <w:pPr>
+        <w:tabs>
+          <w:tab w:val="num" w:pos="1440"/>
+        </w:tabs>
+        <w:ind w:left="1440" w:hanging="360"/>
+      </w:pPr>
+      <w:rPr>
+        <w:rFonts w:ascii="Arial" w:hAnsi="Arial" w:hint="default"/>
+      </w:rPr>
+    </w:lvl>
+    <w:lvl w:ilvl="2" w:tplc="33DAABDA" w:tentative="1">
+      <w:start w:val="1"/>
+      <w:numFmt w:val="bullet"/>
+      <w:lvlText w:val="•"/>
+      <w:lvlJc w:val="left"/>
+      <w:pPr>
+        <w:tabs>
+          <w:tab w:val="num" w:pos="2160"/>
+        </w:tabs>
+        <w:ind w:left="2160" w:hanging="360"/>
+      </w:pPr>
+      <w:rPr>
+        <w:rFonts w:ascii="Arial" w:hAnsi="Arial" w:hint="default"/>
+      </w:rPr>
+    </w:lvl>
+    <w:lvl w:ilvl="3" w:tplc="5502A8EC" w:tentative="1">
+      <w:start w:val="1"/>
+      <w:numFmt w:val="bullet"/>
+      <w:lvlText w:val="•"/>
+      <w:lvlJc w:val="left"/>
+      <w:pPr>
+        <w:tabs>
+          <w:tab w:val="num" w:pos="2880"/>
+        </w:tabs>
+        <w:ind w:left="2880" w:hanging="360"/>
+      </w:pPr>
+      <w:rPr>
+        <w:rFonts w:ascii="Arial" w:hAnsi="Arial" w:hint="default"/>
+      </w:rPr>
+    </w:lvl>
+    <w:lvl w:ilvl="4" w:tplc="EF8C82B2" w:tentative="1">
+      <w:start w:val="1"/>
+      <w:numFmt w:val="bullet"/>
+      <w:lvlText w:val="•"/>
+      <w:lvlJc w:val="left"/>
+      <w:pPr>
+        <w:tabs>
+          <w:tab w:val="num" w:pos="3600"/>
+        </w:tabs>
+        <w:ind w:left="3600" w:hanging="360"/>
+      </w:pPr>
+      <w:rPr>
+        <w:rFonts w:ascii="Arial" w:hAnsi="Arial" w:hint="default"/>
+      </w:rPr>
+    </w:lvl>
+    <w:lvl w:ilvl="5" w:tplc="8DB036BA" w:tentative="1">
+      <w:start w:val="1"/>
+      <w:numFmt w:val="bullet"/>
+      <w:lvlText w:val="•"/>
+      <w:lvlJc w:val="left"/>
+      <w:pPr>
+        <w:tabs>
+          <w:tab w:val="num" w:pos="4320"/>
+        </w:tabs>
+        <w:ind w:left="4320" w:hanging="360"/>
+      </w:pPr>
+      <w:rPr>
+        <w:rFonts w:ascii="Arial" w:hAnsi="Arial" w:hint="default"/>
+      </w:rPr>
+    </w:lvl>
+    <w:lvl w:ilvl="6" w:tplc="C6646600" w:tentative="1">
+      <w:start w:val="1"/>
+      <w:numFmt w:val="bullet"/>
+      <w:lvlText w:val="•"/>
+      <w:lvlJc w:val="left"/>
+      <w:pPr>
+        <w:tabs>
+          <w:tab w:val="num" w:pos="5040"/>
+        </w:tabs>
+        <w:ind w:left="5040" w:hanging="360"/>
+      </w:pPr>
+      <w:rPr>
+        <w:rFonts w:ascii="Arial" w:hAnsi="Arial" w:hint="default"/>
+      </w:rPr>
+    </w:lvl>
+    <w:lvl w:ilvl="7" w:tplc="8278BFD0" w:tentative="1">
+      <w:start w:val="1"/>
+      <w:numFmt w:val="bullet"/>
+      <w:lvlText w:val="•"/>
+      <w:lvlJc w:val="left"/>
+      <w:pPr>
+        <w:tabs>
+          <w:tab w:val="num" w:pos="5760"/>
+        </w:tabs>
+        <w:ind w:left="5760" w:hanging="360"/>
+      </w:pPr>
+      <w:rPr>
+        <w:rFonts w:ascii="Arial" w:hAnsi="Arial" w:hint="default"/>
+      </w:rPr>
+    </w:lvl>
+    <w:lvl w:ilvl="8" w:tplc="190C4180" w:tentative="1">
+      <w:start w:val="1"/>
+      <w:numFmt w:val="bullet"/>
+      <w:lvlText w:val="•"/>
+      <w:lvlJc w:val="left"/>
+      <w:pPr>
+        <w:tabs>
+          <w:tab w:val="num" w:pos="6480"/>
+        </w:tabs>
+        <w:ind w:left="6480" w:hanging="360"/>
+      </w:pPr>
+      <w:rPr>
+        <w:rFonts w:ascii="Arial" w:hAnsi="Arial" w:hint="default"/>
+      </w:rPr>
+    </w:lvl>
+  </w:abstractNum>
+  <w:abstractNum w:abstractNumId="1">
+    <w:nsid w:val="0B1C5B2B"/>
+    <w:multiLevelType w:val="hybridMultilevel"/>
+    <w:tmpl w:val="6F685DAE"/>
+    <w:lvl w:ilvl="0" w:tplc="489CF5B2">
+      <w:start w:val="1"/>
+      <w:numFmt w:val="bullet"/>
+      <w:lvlText w:val="•"/>
+      <w:lvlJc w:val="left"/>
+      <w:pPr>
+        <w:tabs>
+          <w:tab w:val="num" w:pos="720"/>
+        </w:tabs>
+        <w:ind w:left="720" w:hanging="360"/>
+      </w:pPr>
+      <w:rPr>
+        <w:rFonts w:ascii="Arial" w:hAnsi="Arial" w:hint="default"/>
+      </w:rPr>
+    </w:lvl>
+    <w:lvl w:ilvl="1" w:tplc="66F064B6">
+      <w:start w:val="1"/>
+      <w:numFmt w:val="bullet"/>
+      <w:lvlText w:val="•"/>
+      <w:lvlJc w:val="left"/>
+      <w:pPr>
+        <w:tabs>
+          <w:tab w:val="num" w:pos="1440"/>
+        </w:tabs>
+        <w:ind w:left="1440" w:hanging="360"/>
+      </w:pPr>
+      <w:rPr>
+        <w:rFonts w:ascii="Arial" w:hAnsi="Arial" w:hint="default"/>
+      </w:rPr>
+    </w:lvl>
+    <w:lvl w:ilvl="2" w:tplc="1AA0EC02" w:tentative="1">
+      <w:start w:val="1"/>
+      <w:numFmt w:val="bullet"/>
+      <w:lvlText w:val="•"/>
+      <w:lvlJc w:val="left"/>
+      <w:pPr>
+        <w:tabs>
+          <w:tab w:val="num" w:pos="2160"/>
+        </w:tabs>
+        <w:ind w:left="2160" w:hanging="360"/>
+      </w:pPr>
+      <w:rPr>
+        <w:rFonts w:ascii="Arial" w:hAnsi="Arial" w:hint="default"/>
+      </w:rPr>
+    </w:lvl>
+    <w:lvl w:ilvl="3" w:tplc="ADF62AD8" w:tentative="1">
+      <w:start w:val="1"/>
+      <w:numFmt w:val="bullet"/>
+      <w:lvlText w:val="•"/>
+      <w:lvlJc w:val="left"/>
+      <w:pPr>
+        <w:tabs>
+          <w:tab w:val="num" w:pos="2880"/>
+        </w:tabs>
+        <w:ind w:left="2880" w:hanging="360"/>
+      </w:pPr>
+      <w:rPr>
+        <w:rFonts w:ascii="Arial" w:hAnsi="Arial" w:hint="default"/>
+      </w:rPr>
+    </w:lvl>
+    <w:lvl w:ilvl="4" w:tplc="00E838D0" w:tentative="1">
+      <w:start w:val="1"/>
+      <w:numFmt w:val="bullet"/>
+      <w:lvlText w:val="•"/>
+      <w:lvlJc w:val="left"/>
+      <w:pPr>
+        <w:tabs>
+          <w:tab w:val="num" w:pos="3600"/>
+        </w:tabs>
+        <w:ind w:left="3600" w:hanging="360"/>
+      </w:pPr>
+      <w:rPr>
+        <w:rFonts w:ascii="Arial" w:hAnsi="Arial" w:hint="default"/>
+      </w:rPr>
+    </w:lvl>
+    <w:lvl w:ilvl="5" w:tplc="130623D0" w:tentative="1">
+      <w:start w:val="1"/>
+      <w:numFmt w:val="bullet"/>
+      <w:lvlText w:val="•"/>
+      <w:lvlJc w:val="left"/>
+      <w:pPr>
+        <w:tabs>
+          <w:tab w:val="num" w:pos="4320"/>
+        </w:tabs>
+        <w:ind w:left="4320" w:hanging="360"/>
+      </w:pPr>
+      <w:rPr>
+        <w:rFonts w:ascii="Arial" w:hAnsi="Arial" w:hint="default"/>
+      </w:rPr>
+    </w:lvl>
+    <w:lvl w:ilvl="6" w:tplc="5B24C7BE" w:tentative="1">
+      <w:start w:val="1"/>
+      <w:numFmt w:val="bullet"/>
+      <w:lvlText w:val="•"/>
+      <w:lvlJc w:val="left"/>
+      <w:pPr>
+        <w:tabs>
+          <w:tab w:val="num" w:pos="5040"/>
+        </w:tabs>
+        <w:ind w:left="5040" w:hanging="360"/>
+      </w:pPr>
+      <w:rPr>
+        <w:rFonts w:ascii="Arial" w:hAnsi="Arial" w:hint="default"/>
+      </w:rPr>
+    </w:lvl>
+    <w:lvl w:ilvl="7" w:tplc="51AA6CA0" w:tentative="1">
+      <w:start w:val="1"/>
+      <w:numFmt w:val="bullet"/>
+      <w:lvlText w:val="•"/>
+      <w:lvlJc w:val="left"/>
+      <w:pPr>
+        <w:tabs>
+          <w:tab w:val="num" w:pos="5760"/>
+        </w:tabs>
+        <w:ind w:left="5760" w:hanging="360"/>
+      </w:pPr>
+      <w:rPr>
+        <w:rFonts w:ascii="Arial" w:hAnsi="Arial" w:hint="default"/>
+      </w:rPr>
+    </w:lvl>
+    <w:lvl w:ilvl="8" w:tplc="B746729C" w:tentative="1">
+      <w:start w:val="1"/>
+      <w:numFmt w:val="bullet"/>
+      <w:lvlText w:val="•"/>
+      <w:lvlJc w:val="left"/>
+      <w:pPr>
+        <w:tabs>
+          <w:tab w:val="num" w:pos="6480"/>
+        </w:tabs>
+        <w:ind w:left="6480" w:hanging="360"/>
+      </w:pPr>
+      <w:rPr>
+        <w:rFonts w:ascii="Arial" w:hAnsi="Arial" w:hint="default"/>
+      </w:rPr>
+    </w:lvl>
+  </w:abstractNum>
+  <w:abstractNum w:abstractNumId="2">
     <w:nsid w:val="736A7E25"/>
     <w:multiLevelType w:val="hybridMultilevel"/>
     <w:tmpl w:val="4EA443A4"/>
@@ -355,6 +2152,12 @@
     </w:lvl>
   </w:abstractNum>
   <w:num w:numId="1">
+    <w:abstractNumId w:val="2"/>
+  </w:num>
+  <w:num w:numId="2">
+    <w:abstractNumId w:val="1"/>
+  </w:num>
+  <w:num w:numId="3">
     <w:abstractNumId w:val="0"/>
   </w:num>
 </w:numbering>
@@ -918,6 +2721,32 @@
       <w:szCs w:val="24"/>
     </w:rPr>
   </w:style>
+  <w:style w:type="table" w:styleId="Grilledutableau">
+    <w:name w:val="Table Grid"/>
+    <w:basedOn w:val="TableauNormal"/>
+    <w:uiPriority w:val="39"/>
+    <w:rsid w:val="00072B69"/>
+    <w:pPr>
+      <w:spacing w:after="0" w:line="240" w:lineRule="auto"/>
+    </w:pPr>
+    <w:tblPr>
+      <w:tblInd w:w="0" w:type="dxa"/>
+      <w:tblBorders>
+        <w:top w:val="single" w:sz="4" w:space="0" w:color="auto"/>
+        <w:left w:val="single" w:sz="4" w:space="0" w:color="auto"/>
+        <w:bottom w:val="single" w:sz="4" w:space="0" w:color="auto"/>
+        <w:right w:val="single" w:sz="4" w:space="0" w:color="auto"/>
+        <w:insideH w:val="single" w:sz="4" w:space="0" w:color="auto"/>
+        <w:insideV w:val="single" w:sz="4" w:space="0" w:color="auto"/>
+      </w:tblBorders>
+      <w:tblCellMar>
+        <w:top w:w="0" w:type="dxa"/>
+        <w:left w:w="108" w:type="dxa"/>
+        <w:bottom w:w="0" w:type="dxa"/>
+        <w:right w:w="108" w:type="dxa"/>
+      </w:tblCellMar>
+    </w:tblPr>
+  </w:style>
 </w:styles>
 </file>
 

</xml_diff>